<commit_message>
Opis rozwiązania - ACL
</commit_message>
<xml_diff>
--- a/mt-doc/OpisRozwiazania.docx
+++ b/mt-doc/OpisRozwiazania.docx
@@ -26,6 +26,15 @@
       <w:r>
         <w:t xml:space="preserve">Mapa miasta, składająca się przede wszystkich z ulic i skrzyżowań, została zaimplementowana w postaci grafu skierowanego, w którym ulice stanowią krawędzie, a skrzyżowania – wierzchołki grafu (przy czym dla ulic jednokierunkowych, ścieżka od jednego wierzchołka do drugiego jest możliwa do przejścia tylko zgodnie z kierunkiem ruchu na danej ulicy). </w:t>
       </w:r>
+      <w:r>
+        <w:t xml:space="preserve">Rys. 1. przedstawia </w:t>
+      </w:r>
+      <w:r>
+        <w:t>przykła</w:t>
+      </w:r>
+      <w:r>
+        <w:t>dowy fragment mapy, na którym naniesiono strukturę grafu.</w:t>
+      </w:r>
     </w:p>
     <w:p>
       <w:pPr>
@@ -36,27 +45,93 @@
     <w:p>
       <w:pPr>
         <w:contextualSpacing/>
-        <w:jc w:val="both"/>
-        <w:rPr>
-          <w:color w:val="FF0000"/>
-        </w:rPr>
-      </w:pPr>
-      <w:r>
-        <w:rPr>
-          <w:color w:val="FF0000"/>
-        </w:rPr>
-        <w:t>TU WSTAWIĆ FRAGMENT MAPY I ODWZOROWANIE W POSTACI GRAFU</w:t>
+        <w:jc w:val="center"/>
+      </w:pPr>
+      <w:r>
+        <w:rPr>
+          <w:noProof/>
+          <w:lang w:eastAsia="pl-PL"/>
+        </w:rPr>
+        <w:drawing>
+          <wp:inline distT="0" distB="0" distL="0" distR="0">
+            <wp:extent cx="3834000" cy="3218400"/>
+            <wp:effectExtent l="0" t="0" r="0" b="1270"/>
+            <wp:docPr id="2" name="Picture 2"/>
+            <wp:cNvGraphicFramePr>
+              <a:graphicFrameLocks xmlns:a="http://schemas.openxmlformats.org/drawingml/2006/main" noChangeAspect="1"/>
+            </wp:cNvGraphicFramePr>
+            <a:graphic xmlns:a="http://schemas.openxmlformats.org/drawingml/2006/main">
+              <a:graphicData uri="http://schemas.openxmlformats.org/drawingml/2006/picture">
+                <pic:pic xmlns:pic="http://schemas.openxmlformats.org/drawingml/2006/picture">
+                  <pic:nvPicPr>
+                    <pic:cNvPr id="0" name="Picture 2"/>
+                    <pic:cNvPicPr>
+                      <a:picLocks noChangeAspect="1" noChangeArrowheads="1"/>
+                    </pic:cNvPicPr>
+                  </pic:nvPicPr>
+                  <pic:blipFill>
+                    <a:blip r:embed="rId5">
+                      <a:extLst>
+                        <a:ext uri="{28A0092B-C50C-407E-A947-70E740481C1C}">
+                          <a14:useLocalDpi xmlns:a14="http://schemas.microsoft.com/office/drawing/2010/main" val="0"/>
+                        </a:ext>
+                      </a:extLst>
+                    </a:blip>
+                    <a:srcRect/>
+                    <a:stretch>
+                      <a:fillRect/>
+                    </a:stretch>
+                  </pic:blipFill>
+                  <pic:spPr bwMode="auto">
+                    <a:xfrm>
+                      <a:off x="0" y="0"/>
+                      <a:ext cx="3834000" cy="3218400"/>
+                    </a:xfrm>
+                    <a:prstGeom prst="rect">
+                      <a:avLst/>
+                    </a:prstGeom>
+                    <a:noFill/>
+                    <a:ln>
+                      <a:noFill/>
+                    </a:ln>
+                  </pic:spPr>
+                </pic:pic>
+              </a:graphicData>
+            </a:graphic>
+          </wp:inline>
+        </w:drawing>
       </w:r>
     </w:p>
     <w:p>
       <w:pPr>
         <w:contextualSpacing/>
-        <w:jc w:val="both"/>
-      </w:pPr>
+        <w:jc w:val="center"/>
+      </w:pPr>
+      <w:r>
+        <w:t>Rys. 1. Fragment mapy z naniesioną strukturą grafu</w:t>
+      </w:r>
+      <w:r>
+        <w:t xml:space="preserve"> </w:t>
+      </w:r>
     </w:p>
     <w:p>
       <w:pPr>
         <w:contextualSpacing/>
+        <w:jc w:val="center"/>
+      </w:pPr>
+      <w:r>
+        <w:t>(Źródło: maps.google.com, opracowanie własne)</w:t>
+      </w:r>
+    </w:p>
+    <w:p>
+      <w:pPr>
+        <w:contextualSpacing/>
+        <w:jc w:val="both"/>
+      </w:pPr>
+    </w:p>
+    <w:p>
+      <w:pPr>
+        <w:contextualSpacing/>
         <w:jc w:val="both"/>
       </w:pPr>
       <w:r>
@@ -105,7 +180,11 @@
         <w:jc w:val="both"/>
       </w:pPr>
       <w:r>
-        <w:t xml:space="preserve">Punktem startowym algorytmu jest macierz H, dla której na przecięciu wiersza i oraz kolumny j znajduje się wartość k oznaczająca długość krawędzi łączącej wierzchołki i oraz j. Jeżeli taka krawędź nie istnieje, to wartość w tym miejscu wynosi </w:t>
+        <w:t xml:space="preserve">Punktem startowym algorytmu jest macierz H, dla której na przecięciu wiersza i oraz kolumny j znajduje się wartość k oznaczająca długość krawędzi łączącej wierzchołki i oraz j. Jeżeli taka krawędź </w:t>
+      </w:r>
+      <w:r>
+        <w:lastRenderedPageBreak/>
+        <w:t xml:space="preserve">nie istnieje, to wartość w tym miejscu wynosi </w:t>
       </w:r>
       <w:r>
         <w:rPr>
@@ -430,24 +509,37 @@
         <w:jc w:val="both"/>
         <w:rPr>
           <w:rFonts w:ascii="Courier" w:hAnsi="Courier"/>
-        </w:rPr>
-      </w:pPr>
-      <w:r>
-        <w:rPr>
-          <w:rFonts w:ascii="Courier" w:hAnsi="Courier"/>
-        </w:rPr>
-        <w:t>if s</w:t>
+          <w:lang w:val="en-US"/>
+        </w:rPr>
+      </w:pPr>
+      <w:proofErr w:type="gramStart"/>
+      <w:r>
+        <w:rPr>
+          <w:rFonts w:ascii="Courier" w:hAnsi="Courier"/>
+          <w:lang w:val="en-US"/>
+        </w:rPr>
+        <w:t>if</w:t>
+      </w:r>
+      <w:proofErr w:type="gramEnd"/>
+      <w:r>
+        <w:rPr>
+          <w:rFonts w:ascii="Courier" w:hAnsi="Courier"/>
+          <w:lang w:val="en-US"/>
+        </w:rPr>
+        <w:t xml:space="preserve"> s</w:t>
       </w:r>
       <w:r>
         <w:rPr>
           <w:rFonts w:ascii="Courier" w:hAnsi="Courier"/>
           <w:vertAlign w:val="subscript"/>
+          <w:lang w:val="en-US"/>
         </w:rPr>
         <w:t>ab</w:t>
       </w:r>
       <w:r>
         <w:rPr>
           <w:rFonts w:ascii="Courier" w:hAnsi="Courier"/>
+          <w:lang w:val="en-US"/>
         </w:rPr>
         <w:t xml:space="preserve"> != nil then</w:t>
       </w:r>
@@ -462,14 +554,49 @@
         <w:jc w:val="both"/>
         <w:rPr>
           <w:rFonts w:ascii="Courier" w:hAnsi="Courier"/>
-        </w:rPr>
-      </w:pPr>
-      <w:r>
-        <w:rPr>
-          <w:rFonts w:ascii="Courier" w:hAnsi="Courier"/>
+          <w:lang w:val="en-US"/>
+        </w:rPr>
+      </w:pPr>
+      <w:r>
+        <w:rPr>
+          <w:rFonts w:ascii="Courier" w:hAnsi="Courier"/>
+          <w:lang w:val="en-US"/>
         </w:rPr>
         <w:tab/>
-        <w:t>Pokaż(a,b)</w:t>
+      </w:r>
+      <w:proofErr w:type="spellStart"/>
+      <w:proofErr w:type="gramStart"/>
+      <w:r>
+        <w:rPr>
+          <w:rFonts w:ascii="Courier" w:hAnsi="Courier"/>
+          <w:lang w:val="en-US"/>
+        </w:rPr>
+        <w:t>Pokaż</w:t>
+      </w:r>
+      <w:proofErr w:type="spellEnd"/>
+      <w:r>
+        <w:rPr>
+          <w:rFonts w:ascii="Courier" w:hAnsi="Courier"/>
+          <w:lang w:val="en-US"/>
+        </w:rPr>
+        <w:t>(</w:t>
+      </w:r>
+      <w:proofErr w:type="spellStart"/>
+      <w:proofErr w:type="gramEnd"/>
+      <w:r>
+        <w:rPr>
+          <w:rFonts w:ascii="Courier" w:hAnsi="Courier"/>
+          <w:lang w:val="en-US"/>
+        </w:rPr>
+        <w:t>a,b</w:t>
+      </w:r>
+      <w:proofErr w:type="spellEnd"/>
+      <w:r>
+        <w:rPr>
+          <w:rFonts w:ascii="Courier" w:hAnsi="Courier"/>
+          <w:lang w:val="en-US"/>
+        </w:rPr>
+        <w:t>)</w:t>
       </w:r>
     </w:p>
     <w:p>
@@ -487,8 +614,14 @@
       <w:r>
         <w:rPr>
           <w:rFonts w:ascii="Courier" w:hAnsi="Courier"/>
+          <w:lang w:val="en-US"/>
         </w:rPr>
         <w:tab/>
+      </w:r>
+      <w:r>
+        <w:rPr>
+          <w:rFonts w:ascii="Courier" w:hAnsi="Courier"/>
+        </w:rPr>
         <w:t>print(b)</w:t>
       </w:r>
     </w:p>
@@ -508,7 +641,6 @@
         <w:rPr>
           <w:rFonts w:ascii="Courier" w:hAnsi="Courier"/>
         </w:rPr>
-        <w:lastRenderedPageBreak/>
         <w:t>else nie istnieje ścieżka z a do b</w:t>
       </w:r>
     </w:p>
@@ -564,19 +696,42 @@
         <w:jc w:val="both"/>
         <w:rPr>
           <w:rFonts w:ascii="Courier" w:hAnsi="Courier"/>
-        </w:rPr>
-      </w:pPr>
-      <w:r>
-        <w:rPr>
-          <w:rFonts w:ascii="Courier" w:hAnsi="Courier"/>
+          <w:lang w:val="en-US"/>
+        </w:rPr>
+      </w:pPr>
+      <w:proofErr w:type="spellStart"/>
+      <w:proofErr w:type="gramStart"/>
+      <w:r>
+        <w:rPr>
+          <w:rFonts w:ascii="Courier" w:hAnsi="Courier"/>
+          <w:lang w:val="en-US"/>
         </w:rPr>
         <w:t>Pokaż</w:t>
       </w:r>
-      <w:r>
-        <w:rPr>
-          <w:rFonts w:ascii="Courier" w:hAnsi="Courier"/>
-        </w:rPr>
-        <w:t>(i,j)</w:t>
+      <w:proofErr w:type="spellEnd"/>
+      <w:r>
+        <w:rPr>
+          <w:rFonts w:ascii="Courier" w:hAnsi="Courier"/>
+          <w:lang w:val="en-US"/>
+        </w:rPr>
+        <w:t>(</w:t>
+      </w:r>
+      <w:proofErr w:type="spellStart"/>
+      <w:proofErr w:type="gramEnd"/>
+      <w:r>
+        <w:rPr>
+          <w:rFonts w:ascii="Courier" w:hAnsi="Courier"/>
+          <w:lang w:val="en-US"/>
+        </w:rPr>
+        <w:t>i,j</w:t>
+      </w:r>
+      <w:proofErr w:type="spellEnd"/>
+      <w:r>
+        <w:rPr>
+          <w:rFonts w:ascii="Courier" w:hAnsi="Courier"/>
+          <w:lang w:val="en-US"/>
+        </w:rPr>
+        <w:t>)</w:t>
       </w:r>
     </w:p>
     <w:p>
@@ -589,22 +744,49 @@
         <w:jc w:val="both"/>
         <w:rPr>
           <w:rFonts w:ascii="Courier" w:hAnsi="Courier"/>
-        </w:rPr>
-      </w:pPr>
-      <w:r>
-        <w:rPr>
-          <w:rFonts w:ascii="Courier" w:hAnsi="Courier"/>
+          <w:lang w:val="en-US"/>
+        </w:rPr>
+      </w:pPr>
+      <w:r>
+        <w:rPr>
+          <w:rFonts w:ascii="Courier" w:hAnsi="Courier"/>
+          <w:lang w:val="en-US"/>
         </w:rPr>
         <w:tab/>
-        <w:t>k := s</w:t>
+      </w:r>
+      <w:proofErr w:type="gramStart"/>
+      <w:r>
+        <w:rPr>
+          <w:rFonts w:ascii="Courier" w:hAnsi="Courier"/>
+          <w:lang w:val="en-US"/>
+        </w:rPr>
+        <w:t>k</w:t>
+      </w:r>
+      <w:proofErr w:type="gramEnd"/>
+      <w:r>
+        <w:rPr>
+          <w:rFonts w:ascii="Courier" w:hAnsi="Courier"/>
+          <w:lang w:val="en-US"/>
+        </w:rPr>
+        <w:t xml:space="preserve"> := </w:t>
+      </w:r>
+      <w:proofErr w:type="spellStart"/>
+      <w:r>
+        <w:rPr>
+          <w:rFonts w:ascii="Courier" w:hAnsi="Courier"/>
+          <w:lang w:val="en-US"/>
+        </w:rPr>
+        <w:t>s</w:t>
       </w:r>
       <w:r>
         <w:rPr>
           <w:rFonts w:ascii="Courier" w:hAnsi="Courier"/>
           <w:vertAlign w:val="subscript"/>
+          <w:lang w:val="en-US"/>
         </w:rPr>
         <w:t>ij</w:t>
       </w:r>
+      <w:proofErr w:type="spellEnd"/>
     </w:p>
     <w:p>
       <w:pPr>
@@ -622,15 +804,41 @@
       <w:r>
         <w:rPr>
           <w:rFonts w:ascii="Courier" w:hAnsi="Courier"/>
+          <w:lang w:val="en-US"/>
         </w:rPr>
         <w:tab/>
       </w:r>
-      <w:r>
-        <w:rPr>
-          <w:rFonts w:ascii="Courier" w:hAnsi="Courier"/>
-          <w:lang w:val="en-US"/>
-        </w:rPr>
-        <w:t>if i = k then print(k)</w:t>
+      <w:proofErr w:type="gramStart"/>
+      <w:r>
+        <w:rPr>
+          <w:rFonts w:ascii="Courier" w:hAnsi="Courier"/>
+          <w:lang w:val="en-US"/>
+        </w:rPr>
+        <w:t>if</w:t>
+      </w:r>
+      <w:proofErr w:type="gramEnd"/>
+      <w:r>
+        <w:rPr>
+          <w:rFonts w:ascii="Courier" w:hAnsi="Courier"/>
+          <w:lang w:val="en-US"/>
+        </w:rPr>
+        <w:t xml:space="preserve"> </w:t>
+      </w:r>
+      <w:proofErr w:type="spellStart"/>
+      <w:r>
+        <w:rPr>
+          <w:rFonts w:ascii="Courier" w:hAnsi="Courier"/>
+          <w:lang w:val="en-US"/>
+        </w:rPr>
+        <w:t>i</w:t>
+      </w:r>
+      <w:proofErr w:type="spellEnd"/>
+      <w:r>
+        <w:rPr>
+          <w:rFonts w:ascii="Courier" w:hAnsi="Courier"/>
+          <w:lang w:val="en-US"/>
+        </w:rPr>
+        <w:t xml:space="preserve"> = k then print(k)</w:t>
       </w:r>
     </w:p>
     <w:p>
@@ -643,7 +851,6 @@
         <w:jc w:val="both"/>
         <w:rPr>
           <w:rFonts w:ascii="Courier" w:hAnsi="Courier"/>
-          <w:lang w:val="en-US"/>
         </w:rPr>
       </w:pPr>
       <w:r>
@@ -652,6 +859,11 @@
           <w:lang w:val="en-US"/>
         </w:rPr>
         <w:tab/>
+      </w:r>
+      <w:r>
+        <w:rPr>
+          <w:rFonts w:ascii="Courier" w:hAnsi="Courier"/>
+        </w:rPr>
         <w:t>else Pokaż(i,k)</w:t>
       </w:r>
     </w:p>
@@ -665,13 +877,11 @@
         <w:jc w:val="both"/>
         <w:rPr>
           <w:rFonts w:ascii="Courier" w:hAnsi="Courier"/>
-          <w:lang w:val="en-US"/>
-        </w:rPr>
-      </w:pPr>
-      <w:r>
-        <w:rPr>
-          <w:rFonts w:ascii="Courier" w:hAnsi="Courier"/>
-          <w:lang w:val="en-US"/>
+        </w:rPr>
+      </w:pPr>
+      <w:r>
+        <w:rPr>
+          <w:rFonts w:ascii="Courier" w:hAnsi="Courier"/>
         </w:rPr>
         <w:tab/>
         <w:t>Pokaż(k+1,j)</w:t>
@@ -685,9 +895,6 @@
         <w:spacing w:after="0" w:line="240" w:lineRule="auto"/>
         <w:ind w:left="2832"/>
         <w:jc w:val="both"/>
-        <w:rPr>
-          <w:lang w:val="en-US"/>
-        </w:rPr>
       </w:pPr>
     </w:p>
     <w:p>
@@ -747,19 +954,176 @@
       </w:r>
       <w:r>
         <w:t>), poprzez konieczność przechowywania macierzy o rozmiarze n x n na potrzeby wyznaczania odległości i ścieżki, aż do przymusu pełnego przeliczania algorytmu po dokonaniu jakichkolwiek zmian w postaci grafu. Na etapie realizacji niniejszej pracy stwierdzono jednak, że problemy te nie są aż tak istotną przeszkodą, aby rezygnować z tego algorytmu na rzecz innego, który miałby każdorazowo od nowa wyznaczać trasę.</w:t>
+      </w:r>
+    </w:p>
+    <w:p>
+      <w:pPr>
+        <w:pStyle w:val="Heading3"/>
+      </w:pPr>
+      <w:r>
+        <w:t>3.2 Mechanizm zarządzania uprawnieniami użytkowników</w:t>
+      </w:r>
+    </w:p>
+    <w:p>
+      <w:pPr>
+        <w:contextualSpacing/>
+        <w:jc w:val="both"/>
+      </w:pPr>
+      <w:r>
+        <w:t>Oprócz algorytmu grafowego, który jest „sercem” aplikacji, należało także zaim</w:t>
+      </w:r>
+      <w:r>
+        <w:t xml:space="preserve">plementować kilka </w:t>
+      </w:r>
+      <w:r>
+        <w:t>mechanizmów</w:t>
+      </w:r>
+      <w:r>
+        <w:t xml:space="preserve">, które ułatwią użytkowanie programu. Jednym z nich jest kontrola uprawnień użytkowników, polegająca na ograniczeniu dostępu do poszczególnych funkcjonalności. </w:t>
+      </w:r>
+    </w:p>
+    <w:p>
+      <w:pPr>
+        <w:contextualSpacing/>
+        <w:jc w:val="both"/>
+      </w:pPr>
+      <w:r>
+        <w:lastRenderedPageBreak/>
+        <w:t xml:space="preserve">Podstawową formą ograniczenia dostępu jest konieczność zalogowania się, aby móc korzystać z aplikacji. </w:t>
+      </w:r>
+      <w:r>
+        <w:t xml:space="preserve">Dzięki temu, nie będzie możliwości uzyskania nieatoryzowanego dostępu do żadnej z funkcjonalności systemu. </w:t>
+      </w:r>
+    </w:p>
+    <w:p>
+      <w:pPr>
+        <w:contextualSpacing/>
+        <w:jc w:val="both"/>
+      </w:pPr>
+      <w:r>
+        <w:t xml:space="preserve">Oprócz tego, w zakresie zalogowanych użytkowników, można podzielić ich na grupy dysponujące różnym zestawem uprawnień. </w:t>
+      </w:r>
+      <w:r>
+        <w:t xml:space="preserve">Można także pozostawić pewien ograniczony zakres funkcjonalności dostępny dla niezalogowanych użytkowników. Ten właśnie model został zaimplementowany w aplikacji będącej przedmiotem niniejszej pracy. </w:t>
+      </w:r>
+    </w:p>
+    <w:p>
+      <w:pPr>
+        <w:contextualSpacing/>
+        <w:jc w:val="both"/>
+      </w:pPr>
+      <w:r>
+        <w:t>Użytkownik niezalogowany może korzystać jedynie z modułu klienta – aplikacji desktopowej służącej do zamówienia taksówki. Po zalogowaniu się, użytkownik będący klientem może uzyskać dostęp do bardziej szczegółowych opcji zamówienia, może także przeglądać dane swojego konta. Z kolei, jeżeli użytkownik jest taksówkarzem, zostaje mu udostępniony oddzielny panel zawierający niezbędne informacje.</w:t>
+      </w:r>
+    </w:p>
+    <w:p>
+      <w:pPr>
+        <w:contextualSpacing/>
+        <w:jc w:val="both"/>
+      </w:pPr>
+      <w:r>
+        <w:t xml:space="preserve">Część aplikacji dostępna przez przeglądarkę internetową jest implementacją modułu dyspozytora. </w:t>
+      </w:r>
+      <w:r>
+        <w:t xml:space="preserve">Zalogować się do niej mogą jedynie użytkownicy będący dyspozytorami bądź użytkownik – szef korporacji. Pozostali użytkownicy, pomimo posiadania konta w systemie, nie mogą uzyskać dostępu do tej części aplikacji. Również w tej części systemu zakres dostępnych do wykonania operacji zależy od uprawnień użytkownika. </w:t>
+      </w:r>
+    </w:p>
+    <w:p>
+      <w:pPr>
+        <w:contextualSpacing/>
+        <w:jc w:val="both"/>
+      </w:pPr>
+      <w:r>
+        <w:t>Poszczególne uprawnienia zostały opisane w pojedynczej tabeli bazy danych. Kolejna tabela zawiera przyporządkowanie uprawnień do roli. „Rola” w tym kontekście jest zestawem uprawnień. Osobna tabela przechowuje przypisanie ról do użytkowników.</w:t>
+      </w:r>
+      <w:r>
+        <w:t xml:space="preserve"> Schemat powiązań tabel w bazie danych obrazujący powyższy opis został przedstawiony na rysunku 2. </w:t>
+      </w:r>
+    </w:p>
+    <w:p>
+      <w:pPr>
+        <w:contextualSpacing/>
+        <w:jc w:val="both"/>
+      </w:pPr>
+    </w:p>
+    <w:p>
+      <w:pPr>
+        <w:contextualSpacing/>
+        <w:jc w:val="both"/>
+      </w:pPr>
+      <w:r>
+        <w:drawing>
+          <wp:inline distT="0" distB="0" distL="0" distR="0" wp14:anchorId="3B5D1EA7" wp14:editId="3C8677DB">
+            <wp:extent cx="5760720" cy="2979577"/>
+            <wp:effectExtent l="0" t="0" r="0" b="0"/>
+            <wp:docPr id="1" name="Picture 1"/>
+            <wp:cNvGraphicFramePr>
+              <a:graphicFrameLocks xmlns:a="http://schemas.openxmlformats.org/drawingml/2006/main" noChangeAspect="1"/>
+            </wp:cNvGraphicFramePr>
+            <a:graphic xmlns:a="http://schemas.openxmlformats.org/drawingml/2006/main">
+              <a:graphicData uri="http://schemas.openxmlformats.org/drawingml/2006/picture">
+                <pic:pic xmlns:pic="http://schemas.openxmlformats.org/drawingml/2006/picture">
+                  <pic:nvPicPr>
+                    <pic:cNvPr id="0" name=""/>
+                    <pic:cNvPicPr/>
+                  </pic:nvPicPr>
+                  <pic:blipFill>
+                    <a:blip r:embed="rId6"/>
+                    <a:stretch>
+                      <a:fillRect/>
+                    </a:stretch>
+                  </pic:blipFill>
+                  <pic:spPr>
+                    <a:xfrm>
+                      <a:off x="0" y="0"/>
+                      <a:ext cx="5760720" cy="2979577"/>
+                    </a:xfrm>
+                    <a:prstGeom prst="rect">
+                      <a:avLst/>
+                    </a:prstGeom>
+                  </pic:spPr>
+                </pic:pic>
+              </a:graphicData>
+            </a:graphic>
+          </wp:inline>
+        </w:drawing>
+      </w:r>
+    </w:p>
+    <w:p>
+      <w:pPr>
+        <w:contextualSpacing/>
+        <w:jc w:val="center"/>
+      </w:pPr>
+      <w:r>
+        <w:t xml:space="preserve">Rys. 2. Schemat bazy danych dotyczący ról i uprawnień użytkowników </w:t>
+      </w:r>
+    </w:p>
+    <w:p>
+      <w:pPr>
+        <w:contextualSpacing/>
+        <w:jc w:val="center"/>
+      </w:pPr>
+      <w:r>
+        <w:t>(opracowanie własne)</w:t>
+      </w:r>
+    </w:p>
+    <w:p>
+      <w:pPr>
+        <w:contextualSpacing/>
+        <w:jc w:val="center"/>
+      </w:pPr>
+    </w:p>
+    <w:p>
+      <w:pPr>
+        <w:contextualSpacing/>
+        <w:jc w:val="both"/>
+      </w:pPr>
+      <w:r>
+        <w:t>Przyjęto, że poszczególni użytkownicy, posiadający dane role, mają w ich zakresie takie same uprawnienia. Podczas realizacji opisywanego systemu nie pojawiła się konieczność przypisywania użytkownikom indywidualnych uprawnień do jakiejkolwiek części systemu.</w:t>
       </w:r>
       <w:bookmarkStart w:id="0" w:name="_GoBack"/>
       <w:bookmarkEnd w:id="0"/>
     </w:p>
-    <w:p>
-      <w:pPr>
-        <w:pStyle w:val="Heading3"/>
-      </w:pPr>
-      <w:r>
-        <w:t>3.2 Mechanizm zarządzania uprawnieniami użytkowników</w:t>
-      </w:r>
-    </w:p>
-    <w:p/>
     <w:sectPr>
       <w:pgSz w:w="11906" w:h="16838"/>
       <w:pgMar w:top="1417" w:right="1417" w:bottom="1417" w:left="1417" w:header="708" w:footer="708" w:gutter="0"/>

</xml_diff>